<commit_message>
Test with a change
</commit_message>
<xml_diff>
--- a/docassemble/CLAGuardianship/data/templates/application_for_appointment_next_steps.docx
+++ b/docassemble/CLAGuardianship/data/templates/application_for_appointment_next_steps.docx
@@ -216,26 +216,7 @@
         <w:t xml:space="preserve">File this </w:t>
       </w:r>
       <w:r>
-        <w:t xml:space="preserve">notice with the </w:t>
-      </w:r>
-      <w:proofErr w:type="gramStart"/>
-      <w:r>
-        <w:t xml:space="preserve">{{ </w:t>
-      </w:r>
-      <w:proofErr w:type="spellStart"/>
-      <w:r>
-        <w:t>trial</w:t>
-      </w:r>
-      <w:proofErr w:type="gramEnd"/>
-      <w:r>
-        <w:t>_court</w:t>
-      </w:r>
-      <w:proofErr w:type="spellEnd"/>
-      <w:r>
-        <w:t xml:space="preserve"> }}</w:t>
-      </w:r>
-      <w:r>
-        <w:t xml:space="preserve"> </w:t>
+        <w:t xml:space="preserve">notice with the {{ trial_court }} </w:t>
       </w:r>
       <w:r>
         <w:rPr>
@@ -279,6 +260,35 @@
     </w:p>
     <w:p>
       <w:pPr>
+        <w:pStyle w:val="ListParagraph"/>
+        <w:numPr>
+          <w:ilvl w:val="0"/>
+          <w:numId w:val="1"/>
+        </w:numPr>
+        <w:snapToGrid w:val="0"/>
+        <w:spacing w:after="120"/>
+        <w:contextualSpacing w:val="0"/>
+        <w:rPr>
+          <w14:textOutline w14:w="9525" w14:cap="rnd" w14:cmpd="sng" w14:algn="ctr">
+            <w14:noFill/>
+            <w14:prstDash w14:val="solid"/>
+            <w14:bevel/>
+          </w14:textOutline>
+        </w:rPr>
+      </w:pPr>
+      <w:r>
+        <w:rPr>
+          <w14:textOutline w14:w="9525" w14:cap="rnd" w14:cmpd="sng" w14:algn="ctr">
+            <w14:noFill/>
+            <w14:prstDash w14:val="solid"/>
+            <w14:bevel/>
+          </w14:textOutline>
+        </w:rPr>
+        <w:t>Wait for a decision.</w:t>
+      </w:r>
+    </w:p>
+    <w:p>
+      <w:pPr>
         <w:pStyle w:val="Heading2"/>
       </w:pPr>
       <w:bookmarkStart w:id="1" w:name="_4szgtqe6ov1h"/>
@@ -320,37 +330,8 @@
       <w:r>
         <w:t xml:space="preserve">Call the </w:t>
       </w:r>
-      <w:proofErr w:type="gramStart"/>
-      <w:r>
-        <w:t xml:space="preserve">{{ </w:t>
-      </w:r>
-      <w:proofErr w:type="spellStart"/>
-      <w:r>
-        <w:t>trial</w:t>
-      </w:r>
-      <w:proofErr w:type="gramEnd"/>
-      <w:r>
-        <w:t>_court</w:t>
-      </w:r>
-      <w:proofErr w:type="spellEnd"/>
-      <w:r>
-        <w:t xml:space="preserve"> }} at {{ </w:t>
-      </w:r>
-      <w:proofErr w:type="spellStart"/>
-      <w:r>
-        <w:t>showifdef</w:t>
-      </w:r>
-      <w:proofErr w:type="spellEnd"/>
-      <w:r>
-        <w:t>('</w:t>
-      </w:r>
-      <w:proofErr w:type="spellStart"/>
-      <w:r>
-        <w:t>trial_court.phone_number</w:t>
-      </w:r>
-      <w:proofErr w:type="spellEnd"/>
-      <w:r>
-        <w:t>') }}</w:t>
+      <w:r>
+        <w:t>{{ trial_court }} at {{ showifdef('trial_court.phone_number') }}</w:t>
       </w:r>
       <w:r>
         <w:t xml:space="preserve"> to find out how they want you to send your forms to them, such as mailing or bringing the documents to the courthouse.</w:t>
@@ -371,10 +352,7 @@
       <w:bookmarkEnd w:id="3"/>
       <w:r>
         <w:br/>
-        <w:t xml:space="preserve">{{ </w:t>
-      </w:r>
-      <w:r>
-        <w:t>trial_court.address.on_one_line() }}.</w:t>
+        <w:t>{{ trial_court.address.on_one_line() }}.</w:t>
       </w:r>
     </w:p>
     <w:p>
@@ -424,10 +402,7 @@
         <w:ind w:left="720"/>
       </w:pPr>
       <w:r>
-        <w:t xml:space="preserve">Granted, meaning that the court will appoint you a </w:t>
-      </w:r>
-      <w:r>
-        <w:t>lawyer.</w:t>
+        <w:t>Granted, meaning that the court will appoint you a lawyer.</w:t>
       </w:r>
     </w:p>
     <w:p>

</xml_diff>

<commit_message>
Make another Word file change
</commit_message>
<xml_diff>
--- a/docassemble/CLAGuardianship/data/templates/application_for_appointment_next_steps.docx
+++ b/docassemble/CLAGuardianship/data/templates/application_for_appointment_next_steps.docx
@@ -256,35 +256,6 @@
           </w14:textOutline>
         </w:rPr>
         <w:t>Go to the court hearing, if necessary.</w:t>
-      </w:r>
-    </w:p>
-    <w:p>
-      <w:pPr>
-        <w:pStyle w:val="ListParagraph"/>
-        <w:numPr>
-          <w:ilvl w:val="0"/>
-          <w:numId w:val="1"/>
-        </w:numPr>
-        <w:snapToGrid w:val="0"/>
-        <w:spacing w:after="120"/>
-        <w:contextualSpacing w:val="0"/>
-        <w:rPr>
-          <w14:textOutline w14:w="9525" w14:cap="rnd" w14:cmpd="sng" w14:algn="ctr">
-            <w14:noFill/>
-            <w14:prstDash w14:val="solid"/>
-            <w14:bevel/>
-          </w14:textOutline>
-        </w:rPr>
-      </w:pPr>
-      <w:r>
-        <w:rPr>
-          <w14:textOutline w14:w="9525" w14:cap="rnd" w14:cmpd="sng" w14:algn="ctr">
-            <w14:noFill/>
-            <w14:prstDash w14:val="solid"/>
-            <w14:bevel/>
-          </w14:textOutline>
-        </w:rPr>
-        <w:t>Wait for a decision.</w:t>
       </w:r>
     </w:p>
     <w:p>

</xml_diff>